<commit_message>
off to you lil bro
</commit_message>
<xml_diff>
--- a/Denise Stuff/DENISE RESEARCH PAPER.docx
+++ b/Denise Stuff/DENISE RESEARCH PAPER.docx
@@ -450,7 +450,7 @@
           <w:sz w:val="24"/>
           <w:szCs w:val="24"/>
         </w:rPr>
-        <w:t xml:space="preserve"> pulp, which is often treated as waste, can be repurposed into a valuable feed ingredient. At the same time, malunggay, known for its high nutritional value, could improve poultry health and productivity. Together, these natural resources could help farmers save </w:t>
+        <w:t xml:space="preserve"> pulp, which is often treated as waste, can be repurposed into a valuable feed ingredient. At the same time, malunggay, known for its high nutritional value, could improve poultry health and productivity. Together, these natural </w:t>
       </w:r>
       <w:r>
         <w:rPr>
@@ -459,7 +459,7 @@
           <w:szCs w:val="24"/>
         </w:rPr>
         <w:lastRenderedPageBreak/>
-        <w:t xml:space="preserve">money while maintaining the quality of their poultry </w:t>
+        <w:t xml:space="preserve">resources could help farmers save money while maintaining the quality of their poultry </w:t>
       </w:r>
       <w:proofErr w:type="spellStart"/>
       <w:proofErr w:type="gramStart"/>
@@ -479,7 +479,26 @@
           <w:sz w:val="24"/>
           <w:szCs w:val="24"/>
         </w:rPr>
-        <w:t xml:space="preserve"> study also promotes sustainability by making use of agricultural byproducts and locally available materials. This could reduce waste and encourage farmers to adopt more environmentally friendly practices. Additionally, if the alternative feed proves effective, it could improve food security by making poultry farming more profitable and efficient, which benefits both farmers and consumers. Ultimately, this research is about helping farmers, protecting the environment, and contributing to a sustainable food system. The findings could pave the way for new, innovative feeding strategies in the poultry industry, benefiting communities and the agricultural </w:t>
+        <w:t xml:space="preserve"> study also promotes sustainability by making use of agricultural byproducts and locally available materials. This could reduce waste and encourage farmers to adopt more environmentally friendly practices. Additionally, if the alternative feed proves effective, it could improve food security by making poultry farming more profitable and efficient, which benefits both farmers and consumers. Ultimately, this research is about helping farmers, protecting the environment, and contributing to a sustainable food system. The findings could pave the way for new, innovative feeding strategies in the poultry industry, benefiting communities and the agricultural sector as a whole.</w:t>
+      </w:r>
+    </w:p>
+    <w:p>
+      <w:pPr>
+        <w:spacing w:line="480" w:lineRule="auto"/>
+        <w:jc w:val="both"/>
+        <w:rPr>
+          <w:rFonts w:ascii="Times New Roman" w:hAnsi="Times New Roman" w:cs="Times New Roman"/>
+          <w:sz w:val="24"/>
+          <w:szCs w:val="24"/>
+        </w:rPr>
+      </w:pPr>
+      <w:r>
+        <w:rPr>
+          <w:rFonts w:ascii="Times New Roman" w:hAnsi="Times New Roman" w:cs="Times New Roman"/>
+          <w:sz w:val="24"/>
+          <w:szCs w:val="24"/>
+        </w:rPr>
+        <w:t xml:space="preserve">The main goal of the study is to find out if coconut pulp and malunggay pellets can work as an alternative to commercial poultry feed. With the rising costs of </w:t>
       </w:r>
       <w:proofErr w:type="gramStart"/>
       <w:r>
@@ -488,7 +507,7 @@
           <w:sz w:val="24"/>
           <w:szCs w:val="24"/>
         </w:rPr>
-        <w:t>sector as a whole</w:t>
+        <w:t>feed,  the</w:t>
       </w:r>
       <w:proofErr w:type="gramEnd"/>
       <w:r>
@@ -497,81 +516,26 @@
           <w:sz w:val="24"/>
           <w:szCs w:val="24"/>
         </w:rPr>
-        <w:t>.</w:t>
-      </w:r>
-    </w:p>
-    <w:p>
-      <w:pPr>
-        <w:spacing w:line="480" w:lineRule="auto"/>
-        <w:jc w:val="both"/>
-        <w:rPr>
-          <w:rFonts w:ascii="Times New Roman" w:hAnsi="Times New Roman" w:cs="Times New Roman"/>
-          <w:sz w:val="24"/>
-          <w:szCs w:val="24"/>
-        </w:rPr>
-      </w:pPr>
-      <w:r>
-        <w:rPr>
-          <w:rFonts w:ascii="Times New Roman" w:hAnsi="Times New Roman" w:cs="Times New Roman"/>
-          <w:sz w:val="24"/>
-          <w:szCs w:val="24"/>
-        </w:rPr>
-        <w:t xml:space="preserve">The main goal of the study is to find out if coconut pulp and malunggay pellets can work as an alternative to commercial poultry feed. With the rising costs of </w:t>
-      </w:r>
-      <w:proofErr w:type="gramStart"/>
-      <w:r>
-        <w:rPr>
-          <w:rFonts w:ascii="Times New Roman" w:hAnsi="Times New Roman" w:cs="Times New Roman"/>
-          <w:sz w:val="24"/>
-          <w:szCs w:val="24"/>
-        </w:rPr>
-        <w:t>feed,  the</w:t>
-      </w:r>
-      <w:proofErr w:type="gramEnd"/>
-      <w:r>
-        <w:rPr>
-          <w:rFonts w:ascii="Times New Roman" w:hAnsi="Times New Roman" w:cs="Times New Roman"/>
-          <w:sz w:val="24"/>
-          <w:szCs w:val="24"/>
-        </w:rPr>
-        <w:t xml:space="preserve"> researcher desires to explore if using these natural and locally available materials can help farmers save money while still keeping their poultry healthy and productive. Another goal is to see how well chickens grow and perform when fed with this alternative feed that we made. It’s important to ensure that their health isn’t compromised and that the feed supports good weight gain and overall development. The research also aims to promote sustainable farming practices by making use of coconut pulp, which is often thrown away, and malunggay, which is easy to grow and very nutritious. This could help reduce waste and encourage farmers to use more eco-friendly materials. The researcher hopes that this study can provide useful data for other researchers and farmers who are looking for affordable and sustainable ways to improve poultry farming. If successful, this could be a big help to small-scale farmers and the agricultural </w:t>
-      </w:r>
-      <w:proofErr w:type="gramStart"/>
-      <w:r>
-        <w:rPr>
-          <w:rFonts w:ascii="Times New Roman" w:hAnsi="Times New Roman" w:cs="Times New Roman"/>
-          <w:sz w:val="24"/>
-          <w:szCs w:val="24"/>
-        </w:rPr>
-        <w:t>community as a whole</w:t>
-      </w:r>
-      <w:proofErr w:type="gramEnd"/>
-      <w:r>
-        <w:rPr>
-          <w:rFonts w:ascii="Times New Roman" w:hAnsi="Times New Roman" w:cs="Times New Roman"/>
-          <w:sz w:val="24"/>
-          <w:szCs w:val="24"/>
-        </w:rPr>
-        <w:t>.</w:t>
-      </w:r>
-    </w:p>
-    <w:p>
-      <w:pPr>
-        <w:spacing w:line="480" w:lineRule="auto"/>
-        <w:jc w:val="both"/>
-        <w:rPr>
-          <w:rFonts w:ascii="Times New Roman" w:hAnsi="Times New Roman" w:cs="Times New Roman"/>
-          <w:sz w:val="24"/>
-          <w:szCs w:val="24"/>
-        </w:rPr>
-      </w:pPr>
-      <w:r>
-        <w:rPr>
-          <w:rFonts w:ascii="Times New Roman" w:hAnsi="Times New Roman" w:cs="Times New Roman"/>
-          <w:sz w:val="24"/>
-          <w:szCs w:val="24"/>
-        </w:rPr>
-        <w:t xml:space="preserve">The scope of the study is focused on evaluating coconut pulp and malunggay pellets as alternative feed for broiler chickens. The study will assess the impact of these materials on poultry growth, health, and performance compared to traditional commercial feed. The main aim of the study is to </w:t>
+        <w:t xml:space="preserve"> researcher desires to explore if using these natural and locally available materials can help farmers save money while still keeping their poultry healthy and productive. Another goal is to see how well chickens grow and perform when fed with this alternative feed that we made. It’s important to ensure that their health isn’t compromised and that the feed supports good weight gain and overall development. The research also aims to promote sustainable farming practices by making use of coconut pulp, which is often thrown away, and malunggay, which is easy to grow and very nutritious. This could help reduce waste and encourage farmers to use more eco-friendly materials. The researcher hopes that this study can provide useful data for other researchers and farmers who are looking for affordable and sustainable ways to improve poultry farming. If successful, this could be a big help to small-scale farmers and the agricultural community as a whole.</w:t>
+      </w:r>
+    </w:p>
+    <w:p>
+      <w:pPr>
+        <w:spacing w:line="480" w:lineRule="auto"/>
+        <w:jc w:val="both"/>
+        <w:rPr>
+          <w:rFonts w:ascii="Times New Roman" w:hAnsi="Times New Roman" w:cs="Times New Roman"/>
+          <w:sz w:val="24"/>
+          <w:szCs w:val="24"/>
+        </w:rPr>
+      </w:pPr>
+      <w:r>
+        <w:rPr>
+          <w:rFonts w:ascii="Times New Roman" w:hAnsi="Times New Roman" w:cs="Times New Roman"/>
+          <w:sz w:val="24"/>
+          <w:szCs w:val="24"/>
+        </w:rPr>
+        <w:t xml:space="preserve">The scope of the study is focused on evaluating coconut pulp and malunggay pellets as alternative feed for broiler chickens. The study will assess the impact of these materials on poultry growth, health, and performance compared to traditional commercial feed. The main </w:t>
       </w:r>
       <w:r>
         <w:rPr>
@@ -580,7 +544,7 @@
           <w:szCs w:val="24"/>
         </w:rPr>
         <w:lastRenderedPageBreak/>
-        <w:t>determine whether these alternative feed ingredients are cost-effective and sustainable for poultry farming, particularly for small-scale farmers. Over the course of the study, the performance of the poultry will be monitored by tracking weight gain, feed intake, and overall health to evaluate the effectiveness of the alternative feed. The study will be conducted over 6 to 8 weeks, which aligns with the typical growth period for broiler chickens. During this time, laboratory tests will be conducted to analyze the nutritional composition of coconut pulp and malunggay pellets to ensure they meet the necessary dietary needs of poultry. This research will provide valuable insights into whether these locally sourced ingredients can be used effectively as alternatives to commercial poultry feed.</w:t>
+        <w:t>aim of the study is to determine whether these alternative feed ingredients are cost-effective and sustainable for poultry farming, particularly for small-scale farmers. Over the course of the study, the performance of the poultry will be monitored by tracking weight gain, feed intake, and overall health to evaluate the effectiveness of the alternative feed. The study will be conducted over 6 to 8 weeks, which aligns with the typical growth period for broiler chickens. During this time, laboratory tests will be conducted to analyze the nutritional composition of coconut pulp and malunggay pellets to ensure they meet the necessary dietary needs of poultry. This research will provide valuable insights into whether these locally sourced ingredients can be used effectively as alternatives to commercial poultry feed.</w:t>
       </w:r>
     </w:p>
     <w:p>
@@ -619,16 +583,7 @@
           <w:sz w:val="24"/>
           <w:szCs w:val="24"/>
         </w:rPr>
-        <w:t xml:space="preserve">, the availability and quality of coconut pulp and malunggay pellets may vary due to seasonal conditions and local supply, which could affect the consistency of the feed used in the study. These </w:t>
-      </w:r>
-      <w:r>
-        <w:rPr>
-          <w:rFonts w:ascii="Times New Roman" w:hAnsi="Times New Roman" w:cs="Times New Roman"/>
-          <w:sz w:val="24"/>
-          <w:szCs w:val="24"/>
-        </w:rPr>
-        <w:lastRenderedPageBreak/>
-        <w:t>delimitations help clarify the specific focus of the study while acknowledging the factors that may influence its scope and applicability.</w:t>
+        <w:t>, the availability and quality of coconut pulp and malunggay pellets may vary due to seasonal conditions and local supply, which could affect the consistency of the feed used in the study. These delimitations help clarify the specific focus of the study while acknowledging the factors that may influence its scope and applicability.</w:t>
       </w:r>
     </w:p>
     <w:p>
@@ -925,7 +880,6 @@
           <w:sz w:val="24"/>
           <w:szCs w:val="24"/>
         </w:rPr>
-        <w:lastRenderedPageBreak/>
         <w:t>Research Variables:</w:t>
       </w:r>
     </w:p>
@@ -972,6 +926,7 @@
           <w:sz w:val="24"/>
           <w:szCs w:val="24"/>
         </w:rPr>
+        <w:lastRenderedPageBreak/>
         <w:t>Independent Variables:</w:t>
       </w:r>
     </w:p>
@@ -1263,7 +1218,6 @@
           <w:sz w:val="24"/>
           <w:szCs w:val="24"/>
         </w:rPr>
-        <w:lastRenderedPageBreak/>
         <w:t>Duration: The study could be conducted over a period of 4 to 8 weeks to allow for sufficient data collection on growth and health.</w:t>
       </w:r>
     </w:p>
@@ -1317,6 +1271,7 @@
           <w:sz w:val="24"/>
           <w:szCs w:val="24"/>
         </w:rPr>
+        <w:lastRenderedPageBreak/>
         <w:br/>
       </w:r>
     </w:p>
@@ -1562,7 +1517,6 @@
           <w:sz w:val="24"/>
           <w:szCs w:val="24"/>
         </w:rPr>
-        <w:lastRenderedPageBreak/>
         <w:t>Data Analysis:</w:t>
       </w:r>
     </w:p>
@@ -1614,6 +1568,7 @@
           <w:sz w:val="24"/>
           <w:szCs w:val="24"/>
         </w:rPr>
+        <w:lastRenderedPageBreak/>
         <w:t>Ethical considerations:</w:t>
       </w:r>
     </w:p>
@@ -1739,8 +1694,38 @@
           <w:sz w:val="24"/>
           <w:szCs w:val="24"/>
         </w:rPr>
-        <w:t xml:space="preserve">The next step is gathering all the materials and equipment needed. This includes sourcing coconut pulp, either from local suppliers or by extracting it personally, and collecting fresh malunggay leaves to process into pellets. Commercial poultry feed will also be purchased for the control group. Essential equipment like a digital weighing scale, feed containers, and cleaning supplies </w:t>
-      </w:r>
+        <w:t>The next step is gathering all the materials and equipment needed. This includes sourcing coconut pulp, either from local suppliers or by extracting it personally, and collecting fresh malunggay leaves to process into pellets. Commercial poultry feed will also be purchased for the control group. Essential equipment like a digital weighing scale, feed containers, and cleaning supplies will be prepared. Nutritional testing for the coconut pulp and malunggay pellets will be arranged through a laboratory if necessary.</w:t>
+      </w:r>
+    </w:p>
+    <w:p>
+      <w:pPr>
+        <w:spacing w:line="480" w:lineRule="auto"/>
+        <w:jc w:val="both"/>
+        <w:rPr>
+          <w:rFonts w:ascii="Times New Roman" w:hAnsi="Times New Roman" w:cs="Times New Roman"/>
+          <w:sz w:val="24"/>
+          <w:szCs w:val="24"/>
+        </w:rPr>
+      </w:pPr>
+      <w:r>
+        <w:rPr>
+          <w:rFonts w:ascii="Times New Roman" w:hAnsi="Times New Roman" w:cs="Times New Roman"/>
+          <w:sz w:val="24"/>
+          <w:szCs w:val="24"/>
+        </w:rPr>
+        <w:t>The experimental setup must be carefully prepared. The poultry pens will be cleaned and disinfected, ensuring proper ventilation and spacing for the chickens. Each group will be clearly labeled to avoid confusion during the study. The alternative feed will then be prepared by grinding and forming the coconut pulp and malunggay into pellets, followed by lab analysis to confirm their nutritional value.</w:t>
+      </w:r>
+    </w:p>
+    <w:p>
+      <w:pPr>
+        <w:spacing w:line="480" w:lineRule="auto"/>
+        <w:jc w:val="both"/>
+        <w:rPr>
+          <w:rFonts w:ascii="Times New Roman" w:hAnsi="Times New Roman" w:cs="Times New Roman"/>
+          <w:sz w:val="24"/>
+          <w:szCs w:val="24"/>
+        </w:rPr>
+      </w:pPr>
       <w:r>
         <w:rPr>
           <w:rFonts w:ascii="Times New Roman" w:hAnsi="Times New Roman" w:cs="Times New Roman"/>
@@ -1748,44 +1733,6 @@
           <w:szCs w:val="24"/>
         </w:rPr>
         <w:lastRenderedPageBreak/>
-        <w:t>will be prepared. Nutritional testing for the coconut pulp and malunggay pellets will be arranged through a laboratory if necessary.</w:t>
-      </w:r>
-    </w:p>
-    <w:p>
-      <w:pPr>
-        <w:spacing w:line="480" w:lineRule="auto"/>
-        <w:jc w:val="both"/>
-        <w:rPr>
-          <w:rFonts w:ascii="Times New Roman" w:hAnsi="Times New Roman" w:cs="Times New Roman"/>
-          <w:sz w:val="24"/>
-          <w:szCs w:val="24"/>
-        </w:rPr>
-      </w:pPr>
-      <w:r>
-        <w:rPr>
-          <w:rFonts w:ascii="Times New Roman" w:hAnsi="Times New Roman" w:cs="Times New Roman"/>
-          <w:sz w:val="24"/>
-          <w:szCs w:val="24"/>
-        </w:rPr>
-        <w:t>The experimental setup must be carefully prepared. The poultry pens will be cleaned and disinfected, ensuring proper ventilation and spacing for the chickens. Each group will be clearly labeled to avoid confusion during the study. The alternative feed will then be prepared by grinding and forming the coconut pulp and malunggay into pellets, followed by lab analysis to confirm their nutritional value.</w:t>
-      </w:r>
-    </w:p>
-    <w:p>
-      <w:pPr>
-        <w:spacing w:line="480" w:lineRule="auto"/>
-        <w:jc w:val="both"/>
-        <w:rPr>
-          <w:rFonts w:ascii="Times New Roman" w:hAnsi="Times New Roman" w:cs="Times New Roman"/>
-          <w:sz w:val="24"/>
-          <w:szCs w:val="24"/>
-        </w:rPr>
-      </w:pPr>
-      <w:r>
-        <w:rPr>
-          <w:rFonts w:ascii="Times New Roman" w:hAnsi="Times New Roman" w:cs="Times New Roman"/>
-          <w:sz w:val="24"/>
-          <w:szCs w:val="24"/>
-        </w:rPr>
         <w:t>To ensure smooth data collection, I’ll establish a clear schedule for feeding, cleaning, and monitoring the chickens. If others are assisting, I’ll train them to follow consistent procedures. Additionally, contingency plans will be made to address potential issues, such as supply shortages or health problems among the chickens. A short trial run will also be conducted to test the setup and identify any adjustments needed.</w:t>
       </w:r>
     </w:p>
@@ -1875,7 +1822,6 @@
           <w:sz w:val="24"/>
           <w:szCs w:val="24"/>
         </w:rPr>
-        <w:lastRenderedPageBreak/>
         <w:t>Essential equipment includes a digital weighing scale for us to track the chicken growth, a pelletizing machine or tools for forming the feed, feed containers, and water dispensers. Housing materials such as bedding, disinfectants, and lighting will ensure proper conditions for the chickens.</w:t>
       </w:r>
     </w:p>
@@ -1918,6 +1864,7 @@
           <w:sz w:val="24"/>
           <w:szCs w:val="24"/>
         </w:rPr>
+        <w:lastRenderedPageBreak/>
         <w:t>Names of Materials:</w:t>
       </w:r>
     </w:p>
@@ -2238,7 +2185,6 @@
           <w:sz w:val="24"/>
           <w:szCs w:val="24"/>
         </w:rPr>
-        <w:lastRenderedPageBreak/>
         <w:t>Lab Testing Materials</w:t>
       </w:r>
       <w:r>
@@ -2383,6 +2329,7 @@
           <w:sz w:val="24"/>
           <w:szCs w:val="24"/>
         </w:rPr>
+        <w:lastRenderedPageBreak/>
         <w:t>The data collected from the experiment will be analyzed to evaluate the performance of coconut pulp and malunggay pellets as poultry feed. First, the weight gain of the chickens will be tracked weekly, and the average weight gain for each group will be calculated to assess growth.</w:t>
       </w:r>
     </w:p>
@@ -2499,7 +2446,6 @@
           <w:sz w:val="24"/>
           <w:szCs w:val="24"/>
         </w:rPr>
-        <w:lastRenderedPageBreak/>
         <w:t xml:space="preserve">Bist, R. B., Bist, K., Poudel, S., Subedi, D., Yang, X., </w:t>
       </w:r>
       <w:proofErr w:type="spellStart"/>
@@ -2518,25 +2464,7 @@
           <w:sz w:val="24"/>
           <w:szCs w:val="24"/>
         </w:rPr>
-        <w:t xml:space="preserve">, B., Mani, S., Wang, D., &amp; Chai, L. (2024). Sustainable poultry farming practices: A critical review of current strategies and </w:t>
-      </w:r>
-      <w:proofErr w:type="gramStart"/>
-      <w:r>
-        <w:rPr>
-          <w:rFonts w:ascii="Times New Roman" w:hAnsi="Times New Roman" w:cs="Times New Roman"/>
-          <w:sz w:val="24"/>
-          <w:szCs w:val="24"/>
-        </w:rPr>
-        <w:t>future prospects</w:t>
-      </w:r>
-      <w:proofErr w:type="gramEnd"/>
-      <w:r>
-        <w:rPr>
-          <w:rFonts w:ascii="Times New Roman" w:hAnsi="Times New Roman" w:cs="Times New Roman"/>
-          <w:sz w:val="24"/>
-          <w:szCs w:val="24"/>
-        </w:rPr>
-        <w:t xml:space="preserve">. </w:t>
+        <w:t xml:space="preserve">, B., Mani, S., Wang, D., &amp; Chai, L. (2024). Sustainable poultry farming practices: A critical review of current strategies and future prospects. </w:t>
       </w:r>
       <w:r>
         <w:rPr>
@@ -2556,7 +2484,7 @@
         </w:rPr>
         <w:t>, Article 104295.</w:t>
       </w:r>
-      <w:hyperlink r:id="rId5" w:history="1">
+      <w:hyperlink r:id="rId6" w:history="1">
         <w:r>
           <w:rPr>
             <w:rStyle w:val="Hyperlink"/>
@@ -2640,7 +2568,7 @@
         </w:rPr>
         <w:t>, Article 6627265.</w:t>
       </w:r>
-      <w:hyperlink r:id="rId6" w:history="1">
+      <w:hyperlink r:id="rId7" w:history="1">
         <w:r>
           <w:rPr>
             <w:rStyle w:val="Hyperlink"/>
@@ -2716,7 +2644,7 @@
         </w:rPr>
         <w:t>(2), 119-127.</w:t>
       </w:r>
-      <w:hyperlink r:id="rId7" w:history="1">
+      <w:hyperlink r:id="rId8" w:history="1">
         <w:r>
           <w:rPr>
             <w:rStyle w:val="Hyperlink"/>
@@ -2790,7 +2718,16 @@
           <w:sz w:val="24"/>
           <w:szCs w:val="24"/>
         </w:rPr>
-        <w:t xml:space="preserve"> in poultry: Revolutionizing broiler chicken nutrition with plant-derived gut health enhancers. </w:t>
+        <w:t xml:space="preserve"> in poultry: Revolutionizing broiler chicken nutrition with plant-</w:t>
+      </w:r>
+      <w:r>
+        <w:rPr>
+          <w:rFonts w:ascii="Times New Roman" w:hAnsi="Times New Roman" w:cs="Times New Roman"/>
+          <w:sz w:val="24"/>
+          <w:szCs w:val="24"/>
+        </w:rPr>
+        <w:lastRenderedPageBreak/>
+        <w:t xml:space="preserve">derived gut health enhancers. </w:t>
       </w:r>
       <w:r>
         <w:rPr>
@@ -2810,7 +2747,7 @@
         </w:rPr>
         <w:t>, Article 169.</w:t>
       </w:r>
-      <w:hyperlink r:id="rId8" w:history="1">
+      <w:hyperlink r:id="rId9" w:history="1">
         <w:r>
           <w:rPr>
             <w:rStyle w:val="Hyperlink"/>
@@ -2833,7 +2770,7 @@
       </w:pPr>
     </w:p>
     <w:sectPr>
-      <w:pgSz w:w="12240" w:h="15840"/>
+      <w:pgSz w:w="11906" w:h="16838" w:code="9"/>
       <w:pgMar w:top="1440" w:right="1440" w:bottom="1440" w:left="1440" w:header="708" w:footer="708" w:gutter="0"/>
       <w:cols w:space="708"/>
       <w:docGrid w:linePitch="360"/>
@@ -4676,6 +4613,7 @@
   <w:style w:type="character" w:default="1" w:styleId="DefaultParagraphFont">
     <w:name w:val="Default Paragraph Font"/>
     <w:uiPriority w:val="1"/>
+    <w:semiHidden/>
     <w:unhideWhenUsed/>
   </w:style>
   <w:style w:type="table" w:default="1" w:styleId="TableNormal">
@@ -5308,4 +5246,16 @@
     </a:ext>
   </a:extLst>
 </a:theme>
+</file>
+
+<file path=customXml/item1.xml><?xml version="1.0" encoding="utf-8"?>
+<b:Sources xmlns:b="http://schemas.openxmlformats.org/officeDocument/2006/bibliography" xmlns="http://schemas.openxmlformats.org/officeDocument/2006/bibliography" SelectedStyle="\APASixthEditionOfficeOnline.xsl" StyleName="APA" Version="6"/>
+</file>
+
+<file path=customXml/itemProps1.xml><?xml version="1.0" encoding="utf-8"?>
+<ds:datastoreItem xmlns:ds="http://schemas.openxmlformats.org/officeDocument/2006/customXml" ds:itemID="{3F0EFBC3-856B-45C0-97D1-D4D466D385CC}">
+  <ds:schemaRefs>
+    <ds:schemaRef ds:uri="http://schemas.openxmlformats.org/officeDocument/2006/bibliography"/>
+  </ds:schemaRefs>
+</ds:datastoreItem>
 </file>
</xml_diff>